<commit_message>
new software specification file
</commit_message>
<xml_diff>
--- a/SOFTWARE SPECIFICATION.docx
+++ b/SOFTWARE SPECIFICATION.docx
@@ -68,8 +68,6 @@
         </w:rPr>
         <w:t xml:space="preserve">ssing the website contributors and </w:t>
       </w:r>
-      <w:bookmarkStart w:id="0" w:name="_GoBack"/>
-      <w:bookmarkEnd w:id="0"/>
       <w:r>
         <w:rPr>
           <w:rFonts w:cstheme="minorHAnsi"/>
@@ -90,11 +88,21 @@
     <w:p>
       <w:pPr>
         <w:rPr>
-          <w:rFonts w:asciiTheme="majorHAnsi" w:hAnsiTheme="majorHAnsi" w:cstheme="majorHAnsi"/>
-          <w:sz w:val="144"/>
+          <w:rFonts w:cstheme="minorHAnsi"/>
+          <w:sz w:val="36"/>
           <w:szCs w:val="96"/>
         </w:rPr>
       </w:pPr>
+      <w:r>
+        <w:rPr>
+          <w:rFonts w:cstheme="minorHAnsi"/>
+          <w:sz w:val="36"/>
+          <w:szCs w:val="96"/>
+        </w:rPr>
+        <w:t>Our html calculator is handy and can be used for complex problems, or just if you quickly want the answer to an equation. Press the button to input values and then press on the different commands for the equation of your liking, then just press equals for a conveniently quick answer</w:t>
+      </w:r>
+      <w:bookmarkStart w:id="0" w:name="_GoBack"/>
+      <w:bookmarkEnd w:id="0"/>
     </w:p>
     <w:p>
       <w:pPr>

</xml_diff>